<commit_message>
minor fixs on the design document
</commit_message>
<xml_diff>
--- a/GroupAssignment/DesignDocuments/CLASSES FOR THE SCENARIO.docx
+++ b/GroupAssignment/DesignDocuments/CLASSES FOR THE SCENARIO.docx
@@ -1,6 +1,6 @@
 
 <file path=word/document.xml><?xml version="1.0" encoding="utf-8"?>
-<w:document xmlns:wpc="http://schemas.microsoft.com/office/word/2010/wordprocessingCanvas" xmlns:cx="http://schemas.microsoft.com/office/drawing/2014/chartex" xmlns:cx1="http://schemas.microsoft.com/office/drawing/2015/9/8/chartex" xmlns:cx2="http://schemas.microsoft.com/office/drawing/2015/10/21/chartex" xmlns:cx3="http://schemas.microsoft.com/office/drawing/2016/5/9/chartex" xmlns:cx4="http://schemas.microsoft.com/office/drawing/2016/5/10/chartex" xmlns:cx5="http://schemas.microsoft.com/office/drawing/2016/5/11/chartex" xmlns:cx6="http://schemas.microsoft.com/office/drawing/2016/5/12/chartex" xmlns:cx7="http://schemas.microsoft.com/office/drawing/2016/5/13/chartex" xmlns:cx8="http://schemas.microsoft.com/office/drawing/2016/5/14/chartex" xmlns:mc="http://schemas.openxmlformats.org/markup-compatibility/2006" xmlns:aink="http://schemas.microsoft.com/office/drawing/2016/ink" xmlns:am3d="http://schemas.microsoft.com/office/drawing/2017/model3d" xmlns:o="urn:schemas-microsoft-com:office:office" xmlns:oel="http://schemas.microsoft.com/office/2019/extlst" xmlns:r="http://schemas.openxmlformats.org/officeDocument/2006/relationships" xmlns:m="http://schemas.openxmlformats.org/officeDocument/2006/math" xmlns:v="urn:schemas-microsoft-com:vml" xmlns:wp14="http://schemas.microsoft.com/office/word/2010/wordprocessingDrawing" xmlns:wp="http://schemas.openxmlformats.org/drawingml/2006/wordprocessingDrawing" xmlns:w10="urn:schemas-microsoft-com:office:word" xmlns:w="http://schemas.openxmlformats.org/wordprocessingml/2006/main" xmlns:w14="http://schemas.microsoft.com/office/word/2010/wordml" xmlns:w15="http://schemas.microsoft.com/office/word/2012/wordml" xmlns:w16cex="http://schemas.microsoft.com/office/word/2018/wordml/cex" xmlns:w16cid="http://schemas.microsoft.com/office/word/2016/wordml/cid" xmlns:w16="http://schemas.microsoft.com/office/word/2018/wordml" xmlns:w16du="http://schemas.microsoft.com/office/word/2023/wordml/word16du" xmlns:w16sdtdh="http://schemas.microsoft.com/office/word/2020/wordml/sdtdatahash" xmlns:w16se="http://schemas.microsoft.com/office/word/2015/wordml/symex" xmlns:wpg="http://schemas.microsoft.com/office/word/2010/wordprocessingGroup" xmlns:wpi="http://schemas.microsoft.com/office/word/2010/wordprocessingInk" xmlns:wne="http://schemas.microsoft.com/office/word/2006/wordml" xmlns:wps="http://schemas.microsoft.com/office/word/2010/wordprocessingShape" mc:Ignorable="w14 w15 w16se w16cid w16 w16cex w16sdtdh w16du wp14">
+<w:document xmlns:wpc="http://schemas.microsoft.com/office/word/2010/wordprocessingCanvas" xmlns:cx="http://schemas.microsoft.com/office/drawing/2014/chartex" xmlns:mc="http://schemas.openxmlformats.org/markup-compatibility/2006" xmlns:o="urn:schemas-microsoft-com:office:office" xmlns:r="http://schemas.openxmlformats.org/officeDocument/2006/relationships" xmlns:m="http://schemas.openxmlformats.org/officeDocument/2006/math" xmlns:v="urn:schemas-microsoft-com:vml" xmlns:wp14="http://schemas.microsoft.com/office/word/2010/wordprocessingDrawing" xmlns:wp="http://schemas.openxmlformats.org/drawingml/2006/wordprocessingDrawing" xmlns:w10="urn:schemas-microsoft-com:office:word" xmlns:w="http://schemas.openxmlformats.org/wordprocessingml/2006/main" xmlns:w14="http://schemas.microsoft.com/office/word/2010/wordml" xmlns:w15="http://schemas.microsoft.com/office/word/2012/wordml" xmlns:w16se="http://schemas.microsoft.com/office/word/2015/wordml/symex" xmlns:wpg="http://schemas.microsoft.com/office/word/2010/wordprocessingGroup" xmlns:wpi="http://schemas.microsoft.com/office/word/2010/wordprocessingInk" xmlns:wne="http://schemas.microsoft.com/office/word/2006/wordml" xmlns:wps="http://schemas.microsoft.com/office/word/2010/wordprocessingShape" mc:Ignorable="w14 w15 w16se wp14">
   <w:body>
     <w:tbl>
       <w:tblPr>
@@ -192,7 +192,6 @@
               </w:rPr>
             </w:pPr>
             <w:proofErr w:type="spellStart"/>
-            <w:proofErr w:type="gramStart"/>
             <w:r>
               <w:rPr>
                 <w:color w:val="00B050"/>
@@ -204,14 +203,7 @@
               <w:rPr>
                 <w:color w:val="00B050"/>
               </w:rPr>
-              <w:t>(</w:t>
-            </w:r>
-            <w:proofErr w:type="gramEnd"/>
-            <w:r>
-              <w:rPr>
-                <w:color w:val="00B050"/>
-              </w:rPr>
-              <w:t>)</w:t>
+              <w:t>()</w:t>
             </w:r>
           </w:p>
         </w:tc>
@@ -896,7 +888,6 @@
               </w:rPr>
             </w:pPr>
             <w:proofErr w:type="spellStart"/>
-            <w:proofErr w:type="gramStart"/>
             <w:r>
               <w:rPr>
                 <w:color w:val="00B050"/>
@@ -908,14 +899,7 @@
               <w:rPr>
                 <w:color w:val="00B050"/>
               </w:rPr>
-              <w:t>(</w:t>
-            </w:r>
-            <w:proofErr w:type="gramEnd"/>
-            <w:r>
-              <w:rPr>
-                <w:color w:val="00B050"/>
-              </w:rPr>
-              <w:t>)</w:t>
+              <w:t>()</w:t>
             </w:r>
           </w:p>
         </w:tc>
@@ -1536,7 +1520,6 @@
               </w:rPr>
             </w:pPr>
             <w:proofErr w:type="spellStart"/>
-            <w:proofErr w:type="gramStart"/>
             <w:r>
               <w:rPr>
                 <w:color w:val="00B050"/>
@@ -1560,14 +1543,7 @@
               <w:rPr>
                 <w:color w:val="00B050"/>
               </w:rPr>
-              <w:t>(</w:t>
-            </w:r>
-            <w:proofErr w:type="gramEnd"/>
-            <w:r>
-              <w:rPr>
-                <w:color w:val="00B050"/>
-              </w:rPr>
-              <w:t>)</w:t>
+              <w:t>()</w:t>
             </w:r>
           </w:p>
         </w:tc>
@@ -1976,7 +1952,6 @@
               </w:rPr>
               <w:t>_s_</w:t>
             </w:r>
-            <w:proofErr w:type="gramStart"/>
             <w:r>
               <w:rPr>
                 <w:color w:val="00B050"/>
@@ -1988,14 +1963,7 @@
               <w:rPr>
                 <w:color w:val="00B050"/>
               </w:rPr>
-              <w:t>(</w:t>
-            </w:r>
-            <w:proofErr w:type="gramEnd"/>
-            <w:r>
-              <w:rPr>
-                <w:color w:val="00B050"/>
-              </w:rPr>
-              <w:t>)</w:t>
+              <w:t>()</w:t>
             </w:r>
           </w:p>
         </w:tc>
@@ -2074,7 +2042,15 @@
             </w:r>
             <w:proofErr w:type="spellEnd"/>
             <w:r>
-              <w:t xml:space="preserve"> (int)</w:t>
+              <w:t xml:space="preserve"> (</w:t>
+            </w:r>
+            <w:proofErr w:type="spellStart"/>
+            <w:r>
+              <w:t>int</w:t>
+            </w:r>
+            <w:proofErr w:type="spellEnd"/>
+            <w:r>
+              <w:t>)</w:t>
             </w:r>
           </w:p>
           <w:p/>
@@ -2201,7 +2177,15 @@
           </w:tcPr>
           <w:p>
             <w:r>
-              <w:t xml:space="preserve">Type (Enum: Assignment, CAT, </w:t>
+              <w:t>Type (</w:t>
+            </w:r>
+            <w:proofErr w:type="spellStart"/>
+            <w:r>
+              <w:t>Enum</w:t>
+            </w:r>
+            <w:proofErr w:type="spellEnd"/>
+            <w:r>
+              <w:t xml:space="preserve">: Assignment, CAT, </w:t>
             </w:r>
             <w:proofErr w:type="spellStart"/>
             <w:r>
@@ -2219,7 +2203,15 @@
             </w:r>
             <w:proofErr w:type="spellEnd"/>
             <w:r>
-              <w:t xml:space="preserve"> (int)</w:t>
+              <w:t xml:space="preserve"> (</w:t>
+            </w:r>
+            <w:proofErr w:type="spellStart"/>
+            <w:r>
+              <w:t>int</w:t>
+            </w:r>
+            <w:proofErr w:type="spellEnd"/>
+            <w:r>
+              <w:t>)</w:t>
             </w:r>
           </w:p>
         </w:tc>
@@ -2244,17 +2236,12 @@
           </w:p>
           <w:p>
             <w:proofErr w:type="spellStart"/>
-            <w:proofErr w:type="gramStart"/>
             <w:r>
               <w:t>convertExamtoFiftyPercent</w:t>
             </w:r>
             <w:proofErr w:type="spellEnd"/>
             <w:r>
-              <w:t>(</w:t>
-            </w:r>
-            <w:proofErr w:type="gramEnd"/>
-            <w:r>
-              <w:t>)</w:t>
+              <w:t>()</w:t>
             </w:r>
           </w:p>
         </w:tc>
@@ -2481,18 +2468,13 @@
           </w:p>
           <w:p>
             <w:proofErr w:type="spellStart"/>
-            <w:proofErr w:type="gramStart"/>
             <w:r>
               <w:lastRenderedPageBreak/>
               <w:t>calcClassRemark</w:t>
             </w:r>
             <w:proofErr w:type="spellEnd"/>
             <w:r>
-              <w:t>(</w:t>
-            </w:r>
-            <w:proofErr w:type="gramEnd"/>
-            <w:r>
-              <w:t>)</w:t>
+              <w:t>()</w:t>
             </w:r>
           </w:p>
         </w:tc>
@@ -7102,16 +7084,8 @@
                                   <w:szCs w:val="18"/>
                                 </w:rPr>
                               </w:pPr>
-                              <w:r>
-                                <w:rPr>
-                                  <w:b/>
-                                  <w:bCs/>
-                                  <w:color w:val="808080" w:themeColor="background1" w:themeShade="80"/>
-                                  <w:sz w:val="18"/>
-                                  <w:szCs w:val="18"/>
-                                </w:rPr>
-                                <w:t>//inherits methods of Users</w:t>
-                              </w:r>
+                              <w:bookmarkStart w:id="0" w:name="_GoBack"/>
+                              <w:bookmarkEnd w:id="0"/>
                               <w:r>
                                 <w:rPr>
                                   <w:b/>
@@ -7207,15 +7181,7 @@
                                   <w:sz w:val="18"/>
                                   <w:szCs w:val="18"/>
                                 </w:rPr>
-                                <w:t>addnew</w:t>
-                              </w:r>
-                              <w:r>
-                                <w:rPr>
-                                  <w:color w:val="4472C4" w:themeColor="accent1"/>
-                                  <w:sz w:val="18"/>
-                                  <w:szCs w:val="18"/>
-                                </w:rPr>
-                                <w:t>Student</w:t>
+                                <w:t>addnewStudent</w:t>
                               </w:r>
                               <w:proofErr w:type="spellEnd"/>
                               <w:r>
@@ -7241,23 +7207,7 @@
                                   <w:sz w:val="18"/>
                                   <w:szCs w:val="18"/>
                                 </w:rPr>
-                                <w:t>edit</w:t>
-                              </w:r>
-                              <w:r>
-                                <w:rPr>
-                                  <w:color w:val="4472C4" w:themeColor="accent1"/>
-                                  <w:sz w:val="18"/>
-                                  <w:szCs w:val="18"/>
-                                </w:rPr>
-                                <w:t>Student</w:t>
-                              </w:r>
-                              <w:r>
-                                <w:rPr>
-                                  <w:color w:val="4472C4" w:themeColor="accent1"/>
-                                  <w:sz w:val="18"/>
-                                  <w:szCs w:val="18"/>
-                                </w:rPr>
-                                <w:t>Details</w:t>
+                                <w:t>editStudentDetails</w:t>
                               </w:r>
                               <w:proofErr w:type="spellEnd"/>
                               <w:r>
@@ -7283,35 +7233,26 @@
                                   <w:sz w:val="18"/>
                                   <w:szCs w:val="18"/>
                                 </w:rPr>
-                                <w:t>delete</w:t>
+                                <w:t>deleteStudent</w:t>
                               </w:r>
+                              <w:proofErr w:type="spellEnd"/>
                               <w:r>
                                 <w:rPr>
                                   <w:color w:val="4472C4" w:themeColor="accent1"/>
                                   <w:sz w:val="18"/>
                                   <w:szCs w:val="18"/>
                                 </w:rPr>
-                                <w:t>Student</w:t>
+                                <w:t>()</w:t>
                               </w:r>
-                              <w:proofErr w:type="spellEnd"/>
                               <w:r>
                                 <w:rPr>
                                   <w:color w:val="4472C4" w:themeColor="accent1"/>
                                   <w:sz w:val="18"/>
                                   <w:szCs w:val="18"/>
                                 </w:rPr>
-                                <w:t>()</w:t>
-                              </w:r>
-                              <w:r>
-                                <w:rPr>
-                                  <w:color w:val="4472C4" w:themeColor="accent1"/>
-                                  <w:sz w:val="18"/>
-                                  <w:szCs w:val="18"/>
-                                </w:rPr>
                                 <w:br/>
                               </w:r>
                               <w:proofErr w:type="spellStart"/>
-                              <w:proofErr w:type="gramStart"/>
                               <w:r>
                                 <w:rPr>
                                   <w:color w:val="4472C4" w:themeColor="accent1"/>
@@ -7327,16 +7268,7 @@
                                   <w:sz w:val="18"/>
                                   <w:szCs w:val="18"/>
                                 </w:rPr>
-                                <w:t>(</w:t>
-                              </w:r>
-                              <w:proofErr w:type="gramEnd"/>
-                              <w:r>
-                                <w:rPr>
-                                  <w:color w:val="4472C4" w:themeColor="accent1"/>
-                                  <w:sz w:val="18"/>
-                                  <w:szCs w:val="18"/>
-                                </w:rPr>
-                                <w:t>)</w:t>
+                                <w:t>()</w:t>
                               </w:r>
                               <w:r>
                                 <w:rPr>
@@ -7367,7 +7299,7 @@
           </mc:Choice>
           <mc:Fallback>
             <w:pict>
-              <v:group w14:anchorId="00F142AD" id="Group 5" o:spid="_x0000_s1026" style="position:absolute;margin-left:350.3pt;margin-top:2.25pt;width:134.25pt;height:164.1pt;z-index:251676672;mso-position-horizontal-relative:margin;mso-height-relative:margin" coordsize="17053,19482" o:gfxdata="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">
+              <v:group w14:anchorId="00F142AD" id="Group 5" o:spid="_x0000_s1026" style="position:absolute;margin-left:350.3pt;margin-top:2.25pt;width:134.25pt;height:164.1pt;z-index:251676672;mso-position-horizontal-relative:margin;mso-height-relative:margin" coordsize="17053,19482" o:gfxdata="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">
                 <v:rect id="Rectangle 4" o:spid="_x0000_s1027" style="position:absolute;width:17049;height:2520;visibility:visible;mso-wrap-style:square;v-text-anchor:middle" o:gfxdata="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" filled="f" strokecolor="#09101d [484]" strokeweight="1pt">
                   <v:textbox>
                     <w:txbxContent>
@@ -7448,16 +7380,8 @@
                             <w:szCs w:val="18"/>
                           </w:rPr>
                         </w:pPr>
-                        <w:r>
-                          <w:rPr>
-                            <w:b/>
-                            <w:bCs/>
-                            <w:color w:val="808080" w:themeColor="background1" w:themeShade="80"/>
-                            <w:sz w:val="18"/>
-                            <w:szCs w:val="18"/>
-                          </w:rPr>
-                          <w:t>//inherits methods of Users</w:t>
-                        </w:r>
+                        <w:bookmarkStart w:id="1" w:name="_GoBack"/>
+                        <w:bookmarkEnd w:id="1"/>
                         <w:r>
                           <w:rPr>
                             <w:b/>
@@ -7553,15 +7477,7 @@
                             <w:sz w:val="18"/>
                             <w:szCs w:val="18"/>
                           </w:rPr>
-                          <w:t>addnew</w:t>
-                        </w:r>
-                        <w:r>
-                          <w:rPr>
-                            <w:color w:val="4472C4" w:themeColor="accent1"/>
-                            <w:sz w:val="18"/>
-                            <w:szCs w:val="18"/>
-                          </w:rPr>
-                          <w:t>Student</w:t>
+                          <w:t>addnewStudent</w:t>
                         </w:r>
                         <w:proofErr w:type="spellEnd"/>
                         <w:r>
@@ -7587,23 +7503,7 @@
                             <w:sz w:val="18"/>
                             <w:szCs w:val="18"/>
                           </w:rPr>
-                          <w:t>edit</w:t>
-                        </w:r>
-                        <w:r>
-                          <w:rPr>
-                            <w:color w:val="4472C4" w:themeColor="accent1"/>
-                            <w:sz w:val="18"/>
-                            <w:szCs w:val="18"/>
-                          </w:rPr>
-                          <w:t>Student</w:t>
-                        </w:r>
-                        <w:r>
-                          <w:rPr>
-                            <w:color w:val="4472C4" w:themeColor="accent1"/>
-                            <w:sz w:val="18"/>
-                            <w:szCs w:val="18"/>
-                          </w:rPr>
-                          <w:t>Details</w:t>
+                          <w:t>editStudentDetails</w:t>
                         </w:r>
                         <w:proofErr w:type="spellEnd"/>
                         <w:r>
@@ -7629,35 +7529,26 @@
                             <w:sz w:val="18"/>
                             <w:szCs w:val="18"/>
                           </w:rPr>
-                          <w:t>delete</w:t>
+                          <w:t>deleteStudent</w:t>
                         </w:r>
+                        <w:proofErr w:type="spellEnd"/>
                         <w:r>
                           <w:rPr>
                             <w:color w:val="4472C4" w:themeColor="accent1"/>
                             <w:sz w:val="18"/>
                             <w:szCs w:val="18"/>
                           </w:rPr>
-                          <w:t>Student</w:t>
+                          <w:t>()</w:t>
                         </w:r>
-                        <w:proofErr w:type="spellEnd"/>
                         <w:r>
                           <w:rPr>
                             <w:color w:val="4472C4" w:themeColor="accent1"/>
                             <w:sz w:val="18"/>
                             <w:szCs w:val="18"/>
                           </w:rPr>
-                          <w:t>()</w:t>
-                        </w:r>
-                        <w:r>
-                          <w:rPr>
-                            <w:color w:val="4472C4" w:themeColor="accent1"/>
-                            <w:sz w:val="18"/>
-                            <w:szCs w:val="18"/>
-                          </w:rPr>
                           <w:br/>
                         </w:r>
                         <w:proofErr w:type="spellStart"/>
-                        <w:proofErr w:type="gramStart"/>
                         <w:r>
                           <w:rPr>
                             <w:color w:val="4472C4" w:themeColor="accent1"/>
@@ -7673,16 +7564,7 @@
                             <w:sz w:val="18"/>
                             <w:szCs w:val="18"/>
                           </w:rPr>
-                          <w:t>(</w:t>
-                        </w:r>
-                        <w:proofErr w:type="gramEnd"/>
-                        <w:r>
-                          <w:rPr>
-                            <w:color w:val="4472C4" w:themeColor="accent1"/>
-                            <w:sz w:val="18"/>
-                            <w:szCs w:val="18"/>
-                          </w:rPr>
-                          <w:t>)</w:t>
+                          <w:t>()</w:t>
                         </w:r>
                         <w:r>
                           <w:rPr>
@@ -8054,15 +7936,7 @@
                                   <w:sz w:val="18"/>
                                   <w:szCs w:val="18"/>
                                 </w:rPr>
-                                <w:t>addnew</w:t>
-                              </w:r>
-                              <w:r>
-                                <w:rPr>
-                                  <w:color w:val="4472C4" w:themeColor="accent1"/>
-                                  <w:sz w:val="18"/>
-                                  <w:szCs w:val="18"/>
-                                </w:rPr>
-                                <w:t>Student</w:t>
+                                <w:t>addnewStudent</w:t>
                               </w:r>
                               <w:proofErr w:type="spellEnd"/>
                               <w:r>
@@ -8088,23 +7962,7 @@
                                   <w:sz w:val="18"/>
                                   <w:szCs w:val="18"/>
                                 </w:rPr>
-                                <w:t>edit</w:t>
-                              </w:r>
-                              <w:r>
-                                <w:rPr>
-                                  <w:color w:val="4472C4" w:themeColor="accent1"/>
-                                  <w:sz w:val="18"/>
-                                  <w:szCs w:val="18"/>
-                                </w:rPr>
-                                <w:t>Student</w:t>
-                              </w:r>
-                              <w:r>
-                                <w:rPr>
-                                  <w:color w:val="4472C4" w:themeColor="accent1"/>
-                                  <w:sz w:val="18"/>
-                                  <w:szCs w:val="18"/>
-                                </w:rPr>
-                                <w:t>Details</w:t>
+                                <w:t>editStudentDetails</w:t>
                               </w:r>
                               <w:proofErr w:type="spellEnd"/>
                               <w:r>
@@ -8130,35 +7988,26 @@
                                   <w:sz w:val="18"/>
                                   <w:szCs w:val="18"/>
                                 </w:rPr>
-                                <w:t>delete</w:t>
+                                <w:t>deleteStudent</w:t>
                               </w:r>
+                              <w:proofErr w:type="spellEnd"/>
                               <w:r>
                                 <w:rPr>
                                   <w:color w:val="4472C4" w:themeColor="accent1"/>
                                   <w:sz w:val="18"/>
                                   <w:szCs w:val="18"/>
                                 </w:rPr>
-                                <w:t>Student</w:t>
+                                <w:t>()</w:t>
                               </w:r>
-                              <w:proofErr w:type="spellEnd"/>
                               <w:r>
                                 <w:rPr>
                                   <w:color w:val="4472C4" w:themeColor="accent1"/>
                                   <w:sz w:val="18"/>
                                   <w:szCs w:val="18"/>
                                 </w:rPr>
-                                <w:t>()</w:t>
-                              </w:r>
-                              <w:r>
-                                <w:rPr>
-                                  <w:color w:val="4472C4" w:themeColor="accent1"/>
-                                  <w:sz w:val="18"/>
-                                  <w:szCs w:val="18"/>
-                                </w:rPr>
                                 <w:br/>
                               </w:r>
                               <w:proofErr w:type="spellStart"/>
-                              <w:proofErr w:type="gramStart"/>
                               <w:r>
                                 <w:rPr>
                                   <w:color w:val="4472C4" w:themeColor="accent1"/>
@@ -8174,16 +8023,7 @@
                                   <w:sz w:val="18"/>
                                   <w:szCs w:val="18"/>
                                 </w:rPr>
-                                <w:t>(</w:t>
-                              </w:r>
-                              <w:proofErr w:type="gramEnd"/>
-                              <w:r>
-                                <w:rPr>
-                                  <w:color w:val="4472C4" w:themeColor="accent1"/>
-                                  <w:sz w:val="18"/>
-                                  <w:szCs w:val="18"/>
-                                </w:rPr>
-                                <w:t>)</w:t>
+                                <w:t>()</w:t>
                               </w:r>
                               <w:r>
                                 <w:rPr>
@@ -8212,7 +8052,7 @@
               </wp:anchor>
             </w:drawing>
           </mc:Choice>
-          <mc:Fallback>
+          <mc:Fallback xmlns:w16sdtdh="http://schemas.microsoft.com/office/word/2020/wordml/sdtdatahash" xmlns:w16du="http://schemas.microsoft.com/office/word/2023/wordml/word16du" xmlns:w16="http://schemas.microsoft.com/office/word/2018/wordml" xmlns:w16cid="http://schemas.microsoft.com/office/word/2016/wordml/cid" xmlns:w16cex="http://schemas.microsoft.com/office/word/2018/wordml/cex" xmlns:oel="http://schemas.microsoft.com/office/2019/extlst" xmlns:am3d="http://schemas.microsoft.com/office/drawing/2017/model3d" xmlns:aink="http://schemas.microsoft.com/office/drawing/2016/ink" xmlns:cx8="http://schemas.microsoft.com/office/drawing/2016/5/14/chartex" xmlns:cx7="http://schemas.microsoft.com/office/drawing/2016/5/13/chartex" xmlns:cx6="http://schemas.microsoft.com/office/drawing/2016/5/12/chartex" xmlns:cx5="http://schemas.microsoft.com/office/drawing/2016/5/11/chartex" xmlns:cx4="http://schemas.microsoft.com/office/drawing/2016/5/10/chartex" xmlns:cx3="http://schemas.microsoft.com/office/drawing/2016/5/9/chartex" xmlns:cx2="http://schemas.microsoft.com/office/drawing/2015/10/21/chartex" xmlns:cx1="http://schemas.microsoft.com/office/drawing/2015/9/8/chartex">
             <w:pict>
               <v:group w14:anchorId="5ADD8B4D" id="_x0000_s1030" style="position:absolute;margin-left:185.5pt;margin-top:3.05pt;width:134.25pt;height:184.45pt;z-index:251665408;mso-position-horizontal-relative:margin;mso-height-relative:margin" coordsize="17053,21893" o:gfxdata="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">
                 <v:rect id="Rectangle 4" o:spid="_x0000_s1031" style="position:absolute;width:17049;height:2520;visibility:visible;mso-wrap-style:square;v-text-anchor:middle" o:gfxdata="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" filled="f" strokecolor="#09101d [484]" strokeweight="1pt">
@@ -8836,7 +8676,6 @@
                                 <w:br/>
                               </w:r>
                               <w:proofErr w:type="spellStart"/>
-                              <w:proofErr w:type="gramStart"/>
                               <w:r>
                                 <w:rPr>
                                   <w:color w:val="4472C4" w:themeColor="accent1"/>
@@ -8852,16 +8691,7 @@
                                   <w:sz w:val="18"/>
                                   <w:szCs w:val="18"/>
                                 </w:rPr>
-                                <w:t>(</w:t>
-                              </w:r>
-                              <w:proofErr w:type="gramEnd"/>
-                              <w:r>
-                                <w:rPr>
-                                  <w:color w:val="4472C4" w:themeColor="accent1"/>
-                                  <w:sz w:val="18"/>
-                                  <w:szCs w:val="18"/>
-                                </w:rPr>
-                                <w:t>)</w:t>
+                                <w:t>()</w:t>
                               </w:r>
                             </w:p>
                           </w:txbxContent>
@@ -8879,7 +8709,7 @@
               </wp:anchor>
             </w:drawing>
           </mc:Choice>
-          <mc:Fallback>
+          <mc:Fallback xmlns:w16sdtdh="http://schemas.microsoft.com/office/word/2020/wordml/sdtdatahash" xmlns:w16du="http://schemas.microsoft.com/office/word/2023/wordml/word16du" xmlns:w16="http://schemas.microsoft.com/office/word/2018/wordml" xmlns:w16cid="http://schemas.microsoft.com/office/word/2016/wordml/cid" xmlns:w16cex="http://schemas.microsoft.com/office/word/2018/wordml/cex" xmlns:oel="http://schemas.microsoft.com/office/2019/extlst" xmlns:am3d="http://schemas.microsoft.com/office/drawing/2017/model3d" xmlns:aink="http://schemas.microsoft.com/office/drawing/2016/ink" xmlns:cx8="http://schemas.microsoft.com/office/drawing/2016/5/14/chartex" xmlns:cx7="http://schemas.microsoft.com/office/drawing/2016/5/13/chartex" xmlns:cx6="http://schemas.microsoft.com/office/drawing/2016/5/12/chartex" xmlns:cx5="http://schemas.microsoft.com/office/drawing/2016/5/11/chartex" xmlns:cx4="http://schemas.microsoft.com/office/drawing/2016/5/10/chartex" xmlns:cx3="http://schemas.microsoft.com/office/drawing/2016/5/9/chartex" xmlns:cx2="http://schemas.microsoft.com/office/drawing/2015/10/21/chartex" xmlns:cx1="http://schemas.microsoft.com/office/drawing/2015/9/8/chartex">
             <w:pict>
               <v:group w14:anchorId="0A6007A9" id="_x0000_s1034" style="position:absolute;margin-left:-37.9pt;margin-top:13.75pt;width:134.3pt;height:136.9pt;z-index:251663360" coordsize="17053,17386" o:gfxdata="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">
                 <v:rect id="Rectangle 4" o:spid="_x0000_s1035" style="position:absolute;width:17049;height:2520;visibility:visible;mso-wrap-style:square;v-text-anchor:middle" o:gfxdata="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" filled="f" strokecolor="#09101d [484]" strokeweight="1pt">
@@ -9099,7 +8929,7 @@
               </wp:anchor>
             </w:drawing>
           </mc:Choice>
-          <mc:Fallback>
+          <mc:Fallback xmlns:w16sdtdh="http://schemas.microsoft.com/office/word/2020/wordml/sdtdatahash" xmlns:w16du="http://schemas.microsoft.com/office/word/2023/wordml/word16du" xmlns:w16="http://schemas.microsoft.com/office/word/2018/wordml" xmlns:w16cid="http://schemas.microsoft.com/office/word/2016/wordml/cid" xmlns:w16cex="http://schemas.microsoft.com/office/word/2018/wordml/cex" xmlns:oel="http://schemas.microsoft.com/office/2019/extlst" xmlns:am3d="http://schemas.microsoft.com/office/drawing/2017/model3d" xmlns:aink="http://schemas.microsoft.com/office/drawing/2016/ink" xmlns:cx8="http://schemas.microsoft.com/office/drawing/2016/5/14/chartex" xmlns:cx7="http://schemas.microsoft.com/office/drawing/2016/5/13/chartex" xmlns:cx6="http://schemas.microsoft.com/office/drawing/2016/5/12/chartex" xmlns:cx5="http://schemas.microsoft.com/office/drawing/2016/5/11/chartex" xmlns:cx4="http://schemas.microsoft.com/office/drawing/2016/5/10/chartex" xmlns:cx3="http://schemas.microsoft.com/office/drawing/2016/5/9/chartex" xmlns:cx2="http://schemas.microsoft.com/office/drawing/2015/10/21/chartex" xmlns:cx1="http://schemas.microsoft.com/office/drawing/2015/9/8/chartex">
             <w:pict>
               <v:shapetype w14:anchorId="67182A53" id="_x0000_t32" coordsize="21600,21600" o:spt="32" o:oned="t" path="m,l21600,21600e" filled="f">
                 <v:path arrowok="t" fillok="f" o:connecttype="none"/>
@@ -9195,7 +9025,7 @@
               </wp:anchor>
             </w:drawing>
           </mc:Choice>
-          <mc:Fallback>
+          <mc:Fallback xmlns:w16sdtdh="http://schemas.microsoft.com/office/word/2020/wordml/sdtdatahash" xmlns:w16du="http://schemas.microsoft.com/office/word/2023/wordml/word16du" xmlns:w16="http://schemas.microsoft.com/office/word/2018/wordml" xmlns:w16cid="http://schemas.microsoft.com/office/word/2016/wordml/cid" xmlns:w16cex="http://schemas.microsoft.com/office/word/2018/wordml/cex" xmlns:oel="http://schemas.microsoft.com/office/2019/extlst" xmlns:am3d="http://schemas.microsoft.com/office/drawing/2017/model3d" xmlns:aink="http://schemas.microsoft.com/office/drawing/2016/ink" xmlns:cx8="http://schemas.microsoft.com/office/drawing/2016/5/14/chartex" xmlns:cx7="http://schemas.microsoft.com/office/drawing/2016/5/13/chartex" xmlns:cx6="http://schemas.microsoft.com/office/drawing/2016/5/12/chartex" xmlns:cx5="http://schemas.microsoft.com/office/drawing/2016/5/11/chartex" xmlns:cx4="http://schemas.microsoft.com/office/drawing/2016/5/10/chartex" xmlns:cx3="http://schemas.microsoft.com/office/drawing/2016/5/9/chartex" xmlns:cx2="http://schemas.microsoft.com/office/drawing/2015/10/21/chartex" xmlns:cx1="http://schemas.microsoft.com/office/drawing/2015/9/8/chartex">
             <w:pict>
               <v:shape w14:anchorId="18A2BB05" id="Straight Arrow Connector 8" o:spid="_x0000_s1026" type="#_x0000_t32" style="position:absolute;margin-left:96.75pt;margin-top:3.35pt;width:89.25pt;height:88.8pt;flip:x y;z-index:251674624;visibility:visible;mso-wrap-style:square;mso-width-percent:0;mso-height-percent:0;mso-wrap-distance-left:9pt;mso-wrap-distance-top:0;mso-wrap-distance-right:9pt;mso-wrap-distance-bottom:0;mso-position-horizontal:absolute;mso-position-horizontal-relative:text;mso-position-vertical:absolute;mso-position-vertical-relative:text;mso-width-percent:0;mso-height-percent:0;mso-width-relative:margin;mso-height-relative:margin" o:gfxdata="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" strokecolor="#4472c4 [3204]" strokeweight="3pt">
                 <v:stroke endarrow="block" joinstyle="miter"/>
@@ -9277,7 +9107,7 @@
               </wp:anchor>
             </w:drawing>
           </mc:Choice>
-          <mc:Fallback>
+          <mc:Fallback xmlns:w16sdtdh="http://schemas.microsoft.com/office/word/2020/wordml/sdtdatahash" xmlns:w16du="http://schemas.microsoft.com/office/word/2023/wordml/word16du" xmlns:w16="http://schemas.microsoft.com/office/word/2018/wordml" xmlns:w16cid="http://schemas.microsoft.com/office/word/2016/wordml/cid" xmlns:w16cex="http://schemas.microsoft.com/office/word/2018/wordml/cex" xmlns:oel="http://schemas.microsoft.com/office/2019/extlst" xmlns:am3d="http://schemas.microsoft.com/office/drawing/2017/model3d" xmlns:aink="http://schemas.microsoft.com/office/drawing/2016/ink" xmlns:cx8="http://schemas.microsoft.com/office/drawing/2016/5/14/chartex" xmlns:cx7="http://schemas.microsoft.com/office/drawing/2016/5/13/chartex" xmlns:cx6="http://schemas.microsoft.com/office/drawing/2016/5/12/chartex" xmlns:cx5="http://schemas.microsoft.com/office/drawing/2016/5/11/chartex" xmlns:cx4="http://schemas.microsoft.com/office/drawing/2016/5/10/chartex" xmlns:cx3="http://schemas.microsoft.com/office/drawing/2016/5/9/chartex" xmlns:cx2="http://schemas.microsoft.com/office/drawing/2015/10/21/chartex" xmlns:cx1="http://schemas.microsoft.com/office/drawing/2015/9/8/chartex">
             <w:pict>
               <v:shape w14:anchorId="6BBBDDCA" id="Straight Arrow Connector 8" o:spid="_x0000_s1026" type="#_x0000_t32" style="position:absolute;margin-left:23.95pt;margin-top:15.75pt;width:3.6pt;height:63.95pt;flip:y;z-index:251672576;visibility:visible;mso-wrap-style:square;mso-width-percent:0;mso-height-percent:0;mso-wrap-distance-left:9pt;mso-wrap-distance-top:0;mso-wrap-distance-right:9pt;mso-wrap-distance-bottom:0;mso-position-horizontal:absolute;mso-position-horizontal-relative:text;mso-position-vertical:absolute;mso-position-vertical-relative:text;mso-width-percent:0;mso-height-percent:0;mso-width-relative:margin;mso-height-relative:margin" o:gfxdata="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" strokecolor="#4472c4 [3204]" strokeweight="3pt">
                 <v:stroke endarrow="block" joinstyle="miter"/>
@@ -9730,7 +9560,6 @@
                                 <w:br/>
                               </w:r>
                               <w:proofErr w:type="spellStart"/>
-                              <w:proofErr w:type="gramStart"/>
                               <w:r>
                                 <w:rPr>
                                   <w:color w:val="4472C4" w:themeColor="accent1"/>
@@ -9746,16 +9575,7 @@
                                   <w:sz w:val="16"/>
                                   <w:szCs w:val="16"/>
                                 </w:rPr>
-                                <w:t>(</w:t>
-                              </w:r>
-                              <w:proofErr w:type="gramEnd"/>
-                              <w:r>
-                                <w:rPr>
-                                  <w:color w:val="4472C4" w:themeColor="accent1"/>
-                                  <w:sz w:val="16"/>
-                                  <w:szCs w:val="16"/>
-                                </w:rPr>
-                                <w:t>)</w:t>
+                                <w:t>()</w:t>
                               </w:r>
                             </w:p>
                           </w:txbxContent>
@@ -9776,7 +9596,7 @@
               </wp:anchor>
             </w:drawing>
           </mc:Choice>
-          <mc:Fallback>
+          <mc:Fallback xmlns:w16sdtdh="http://schemas.microsoft.com/office/word/2020/wordml/sdtdatahash" xmlns:w16du="http://schemas.microsoft.com/office/word/2023/wordml/word16du" xmlns:w16="http://schemas.microsoft.com/office/word/2018/wordml" xmlns:w16cid="http://schemas.microsoft.com/office/word/2016/wordml/cid" xmlns:w16cex="http://schemas.microsoft.com/office/word/2018/wordml/cex" xmlns:oel="http://schemas.microsoft.com/office/2019/extlst" xmlns:am3d="http://schemas.microsoft.com/office/drawing/2017/model3d" xmlns:aink="http://schemas.microsoft.com/office/drawing/2016/ink" xmlns:cx8="http://schemas.microsoft.com/office/drawing/2016/5/14/chartex" xmlns:cx7="http://schemas.microsoft.com/office/drawing/2016/5/13/chartex" xmlns:cx6="http://schemas.microsoft.com/office/drawing/2016/5/12/chartex" xmlns:cx5="http://schemas.microsoft.com/office/drawing/2016/5/11/chartex" xmlns:cx4="http://schemas.microsoft.com/office/drawing/2016/5/10/chartex" xmlns:cx3="http://schemas.microsoft.com/office/drawing/2016/5/9/chartex" xmlns:cx2="http://schemas.microsoft.com/office/drawing/2015/10/21/chartex" xmlns:cx1="http://schemas.microsoft.com/office/drawing/2015/9/8/chartex">
             <w:pict>
               <v:group w14:anchorId="42C276D5" id="_x0000_s1038" style="position:absolute;margin-left:188.25pt;margin-top:4.65pt;width:134.25pt;height:185.95pt;z-index:251667456;mso-position-horizontal-relative:margin;mso-height-relative:margin" coordsize="17053,23623" o:gfxdata="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">
                 <v:rect id="Rectangle 4" o:spid="_x0000_s1039" style="position:absolute;width:17049;height:2520;visibility:visible;mso-wrap-style:square;v-text-anchor:middle" o:gfxdata="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" filled="f" strokecolor="#09101d [484]" strokeweight="1pt">
@@ -10410,7 +10230,6 @@
                                 <w:br/>
                               </w:r>
                               <w:proofErr w:type="spellStart"/>
-                              <w:proofErr w:type="gramStart"/>
                               <w:r>
                                 <w:rPr>
                                   <w:color w:val="4472C4" w:themeColor="accent1"/>
@@ -10426,16 +10245,7 @@
                                   <w:sz w:val="16"/>
                                   <w:szCs w:val="16"/>
                                 </w:rPr>
-                                <w:t>(</w:t>
-                              </w:r>
-                              <w:proofErr w:type="gramEnd"/>
-                              <w:r>
-                                <w:rPr>
-                                  <w:color w:val="4472C4" w:themeColor="accent1"/>
-                                  <w:sz w:val="16"/>
-                                  <w:szCs w:val="16"/>
-                                </w:rPr>
-                                <w:t>)</w:t>
+                                <w:t>()</w:t>
                               </w:r>
                             </w:p>
                           </w:txbxContent>
@@ -10456,7 +10266,7 @@
               </wp:anchor>
             </w:drawing>
           </mc:Choice>
-          <mc:Fallback>
+          <mc:Fallback xmlns:w16sdtdh="http://schemas.microsoft.com/office/word/2020/wordml/sdtdatahash" xmlns:w16du="http://schemas.microsoft.com/office/word/2023/wordml/word16du" xmlns:w16="http://schemas.microsoft.com/office/word/2018/wordml" xmlns:w16cid="http://schemas.microsoft.com/office/word/2016/wordml/cid" xmlns:w16cex="http://schemas.microsoft.com/office/word/2018/wordml/cex" xmlns:oel="http://schemas.microsoft.com/office/2019/extlst" xmlns:am3d="http://schemas.microsoft.com/office/drawing/2017/model3d" xmlns:aink="http://schemas.microsoft.com/office/drawing/2016/ink" xmlns:cx8="http://schemas.microsoft.com/office/drawing/2016/5/14/chartex" xmlns:cx7="http://schemas.microsoft.com/office/drawing/2016/5/13/chartex" xmlns:cx6="http://schemas.microsoft.com/office/drawing/2016/5/12/chartex" xmlns:cx5="http://schemas.microsoft.com/office/drawing/2016/5/11/chartex" xmlns:cx4="http://schemas.microsoft.com/office/drawing/2016/5/10/chartex" xmlns:cx3="http://schemas.microsoft.com/office/drawing/2016/5/9/chartex" xmlns:cx2="http://schemas.microsoft.com/office/drawing/2015/10/21/chartex" xmlns:cx1="http://schemas.microsoft.com/office/drawing/2015/9/8/chartex">
             <w:pict>
               <v:group w14:anchorId="33895815" id="_x0000_s1042" style="position:absolute;margin-left:-28.75pt;margin-top:14.55pt;width:134.25pt;height:126.3pt;z-index:251669504;mso-position-horizontal-relative:margin;mso-height-relative:margin" coordsize="17053,16044" o:gfxdata="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">
                 <v:rect id="Rectangle 4" o:spid="_x0000_s1043" style="position:absolute;width:17049;height:2520;visibility:visible;mso-wrap-style:square;v-text-anchor:middle" o:gfxdata="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" filled="f" strokecolor="#09101d [484]" strokeweight="1pt">
@@ -10900,13 +10710,7 @@
       <w:proofErr w:type="spellStart"/>
       <w:proofErr w:type="gramStart"/>
       <w:r>
-        <w:t>doubleVolumeof</w:t>
-      </w:r>
-      <w:r>
-        <w:t>Round</w:t>
-      </w:r>
-      <w:r>
-        <w:t>Box</w:t>
+        <w:t>doubleVolumeofRoundBox</w:t>
       </w:r>
       <w:proofErr w:type="spellEnd"/>
       <w:r>
@@ -10926,10 +10730,7 @@
       </w:pPr>
       <w:r>
         <w:tab/>
-        <w:t xml:space="preserve">return </w:t>
-      </w:r>
-      <w:r>
-        <w:t>pie*radius*radius;</w:t>
+        <w:t>return pie*radius*radius;</w:t>
       </w:r>
     </w:p>
     <w:p>
@@ -11111,7 +10912,7 @@
 </file>
 
 <file path=word/numbering.xml><?xml version="1.0" encoding="utf-8"?>
-<w:numbering xmlns:wpc="http://schemas.microsoft.com/office/word/2010/wordprocessingCanvas" xmlns:cx="http://schemas.microsoft.com/office/drawing/2014/chartex" xmlns:cx1="http://schemas.microsoft.com/office/drawing/2015/9/8/chartex" xmlns:cx2="http://schemas.microsoft.com/office/drawing/2015/10/21/chartex" xmlns:cx3="http://schemas.microsoft.com/office/drawing/2016/5/9/chartex" xmlns:cx4="http://schemas.microsoft.com/office/drawing/2016/5/10/chartex" xmlns:cx5="http://schemas.microsoft.com/office/drawing/2016/5/11/chartex" xmlns:cx6="http://schemas.microsoft.com/office/drawing/2016/5/12/chartex" xmlns:cx7="http://schemas.microsoft.com/office/drawing/2016/5/13/chartex" xmlns:cx8="http://schemas.microsoft.com/office/drawing/2016/5/14/chartex" xmlns:mc="http://schemas.openxmlformats.org/markup-compatibility/2006" xmlns:aink="http://schemas.microsoft.com/office/drawing/2016/ink" xmlns:am3d="http://schemas.microsoft.com/office/drawing/2017/model3d" xmlns:o="urn:schemas-microsoft-com:office:office" xmlns:oel="http://schemas.microsoft.com/office/2019/extlst" xmlns:r="http://schemas.openxmlformats.org/officeDocument/2006/relationships" xmlns:m="http://schemas.openxmlformats.org/officeDocument/2006/math" xmlns:v="urn:schemas-microsoft-com:vml" xmlns:wp14="http://schemas.microsoft.com/office/word/2010/wordprocessingDrawing" xmlns:wp="http://schemas.openxmlformats.org/drawingml/2006/wordprocessingDrawing" xmlns:w10="urn:schemas-microsoft-com:office:word" xmlns:w="http://schemas.openxmlformats.org/wordprocessingml/2006/main" xmlns:w14="http://schemas.microsoft.com/office/word/2010/wordml" xmlns:w15="http://schemas.microsoft.com/office/word/2012/wordml" xmlns:w16cex="http://schemas.microsoft.com/office/word/2018/wordml/cex" xmlns:w16cid="http://schemas.microsoft.com/office/word/2016/wordml/cid" xmlns:w16="http://schemas.microsoft.com/office/word/2018/wordml" xmlns:w16du="http://schemas.microsoft.com/office/word/2023/wordml/word16du" xmlns:w16sdtdh="http://schemas.microsoft.com/office/word/2020/wordml/sdtdatahash" xmlns:w16se="http://schemas.microsoft.com/office/word/2015/wordml/symex" xmlns:wpg="http://schemas.microsoft.com/office/word/2010/wordprocessingGroup" xmlns:wpi="http://schemas.microsoft.com/office/word/2010/wordprocessingInk" xmlns:wne="http://schemas.microsoft.com/office/word/2006/wordml" xmlns:wps="http://schemas.microsoft.com/office/word/2010/wordprocessingShape" mc:Ignorable="w14 w15 w16se w16cid w16 w16cex w16sdtdh w16du wp14">
+<w:numbering xmlns:wpc="http://schemas.microsoft.com/office/word/2010/wordprocessingCanvas" xmlns:cx="http://schemas.microsoft.com/office/drawing/2014/chartex" xmlns:mc="http://schemas.openxmlformats.org/markup-compatibility/2006" xmlns:o="urn:schemas-microsoft-com:office:office" xmlns:r="http://schemas.openxmlformats.org/officeDocument/2006/relationships" xmlns:m="http://schemas.openxmlformats.org/officeDocument/2006/math" xmlns:v="urn:schemas-microsoft-com:vml" xmlns:wp14="http://schemas.microsoft.com/office/word/2010/wordprocessingDrawing" xmlns:wp="http://schemas.openxmlformats.org/drawingml/2006/wordprocessingDrawing" xmlns:w10="urn:schemas-microsoft-com:office:word" xmlns:w="http://schemas.openxmlformats.org/wordprocessingml/2006/main" xmlns:w14="http://schemas.microsoft.com/office/word/2010/wordml" xmlns:w15="http://schemas.microsoft.com/office/word/2012/wordml" xmlns:w16se="http://schemas.microsoft.com/office/word/2015/wordml/symex" xmlns:wpg="http://schemas.microsoft.com/office/word/2010/wordprocessingGroup" xmlns:wpi="http://schemas.microsoft.com/office/word/2010/wordprocessingInk" xmlns:wne="http://schemas.microsoft.com/office/word/2006/wordml" xmlns:wps="http://schemas.microsoft.com/office/word/2010/wordprocessingShape" mc:Ignorable="w14 w15 w16se wp14">
   <w:abstractNum w:abstractNumId="0" w15:restartNumberingAfterBreak="0">
     <w:nsid w:val="03285451"/>
     <w:multiLevelType w:val="hybridMultilevel"/>
@@ -11874,32 +11675,32 @@
       </w:rPr>
     </w:lvl>
   </w:abstractNum>
-  <w:num w:numId="1" w16cid:durableId="1114906840">
+  <w:num w:numId="1">
     <w:abstractNumId w:val="2"/>
   </w:num>
-  <w:num w:numId="2" w16cid:durableId="1394354857">
+  <w:num w:numId="2">
     <w:abstractNumId w:val="3"/>
   </w:num>
-  <w:num w:numId="3" w16cid:durableId="2132360977">
+  <w:num w:numId="3">
     <w:abstractNumId w:val="0"/>
   </w:num>
-  <w:num w:numId="4" w16cid:durableId="113836803">
+  <w:num w:numId="4">
     <w:abstractNumId w:val="1"/>
   </w:num>
-  <w:num w:numId="5" w16cid:durableId="1696300118">
+  <w:num w:numId="5">
     <w:abstractNumId w:val="5"/>
   </w:num>
-  <w:num w:numId="6" w16cid:durableId="1025905999">
+  <w:num w:numId="6">
     <w:abstractNumId w:val="6"/>
   </w:num>
-  <w:num w:numId="7" w16cid:durableId="2059040457">
+  <w:num w:numId="7">
     <w:abstractNumId w:val="4"/>
   </w:num>
 </w:numbering>
 </file>
 
 <file path=word/styles.xml><?xml version="1.0" encoding="utf-8"?>
-<w:styles xmlns:mc="http://schemas.openxmlformats.org/markup-compatibility/2006" xmlns:r="http://schemas.openxmlformats.org/officeDocument/2006/relationships" xmlns:w="http://schemas.openxmlformats.org/wordprocessingml/2006/main" xmlns:w14="http://schemas.microsoft.com/office/word/2010/wordml" xmlns:w15="http://schemas.microsoft.com/office/word/2012/wordml" xmlns:w16cex="http://schemas.microsoft.com/office/word/2018/wordml/cex" xmlns:w16cid="http://schemas.microsoft.com/office/word/2016/wordml/cid" xmlns:w16="http://schemas.microsoft.com/office/word/2018/wordml" xmlns:w16du="http://schemas.microsoft.com/office/word/2023/wordml/word16du" xmlns:w16sdtdh="http://schemas.microsoft.com/office/word/2020/wordml/sdtdatahash" xmlns:w16se="http://schemas.microsoft.com/office/word/2015/wordml/symex" mc:Ignorable="w14 w15 w16se w16cid w16 w16cex w16sdtdh w16du">
+<w:styles xmlns:mc="http://schemas.openxmlformats.org/markup-compatibility/2006" xmlns:r="http://schemas.openxmlformats.org/officeDocument/2006/relationships" xmlns:w="http://schemas.openxmlformats.org/wordprocessingml/2006/main" xmlns:w14="http://schemas.microsoft.com/office/word/2010/wordml" xmlns:w15="http://schemas.microsoft.com/office/word/2012/wordml" xmlns:w16se="http://schemas.microsoft.com/office/word/2015/wordml/symex" mc:Ignorable="w14 w15 w16se">
   <w:docDefaults>
     <w:rPrDefault>
       <w:rPr>
@@ -11917,7 +11718,7 @@
       </w:pPr>
     </w:pPrDefault>
   </w:docDefaults>
-  <w:latentStyles w:defLockedState="0" w:defUIPriority="99" w:defSemiHidden="0" w:defUnhideWhenUsed="0" w:defQFormat="0" w:count="376">
+  <w:latentStyles w:defLockedState="0" w:defUIPriority="99" w:defSemiHidden="0" w:defUnhideWhenUsed="0" w:defQFormat="0" w:count="371">
     <w:lsdException w:name="Normal" w:uiPriority="0" w:qFormat="1"/>
     <w:lsdException w:name="heading 1" w:uiPriority="9" w:qFormat="1"/>
     <w:lsdException w:name="heading 2" w:semiHidden="1" w:uiPriority="9" w:unhideWhenUsed="1" w:qFormat="1"/>
@@ -12289,11 +12090,6 @@
     <w:lsdException w:name="List Table 5 Dark Accent 6" w:uiPriority="50"/>
     <w:lsdException w:name="List Table 6 Colorful Accent 6" w:uiPriority="51"/>
     <w:lsdException w:name="List Table 7 Colorful Accent 6" w:uiPriority="52"/>
-    <w:lsdException w:name="Mention" w:semiHidden="1" w:unhideWhenUsed="1"/>
-    <w:lsdException w:name="Smart Hyperlink" w:semiHidden="1" w:unhideWhenUsed="1"/>
-    <w:lsdException w:name="Hashtag" w:semiHidden="1" w:unhideWhenUsed="1"/>
-    <w:lsdException w:name="Unresolved Mention" w:semiHidden="1" w:unhideWhenUsed="1"/>
-    <w:lsdException w:name="Smart Link" w:semiHidden="1" w:unhideWhenUsed="1"/>
   </w:latentStyles>
   <w:style w:type="paragraph" w:default="1" w:styleId="Normal">
     <w:name w:val="Normal"/>

</xml_diff>